<commit_message>
docs(main): update windows instructions
</commit_message>
<xml_diff>
--- a/EjercicioDicc.docx
+++ b/EjercicioDicc.docx
@@ -2,6 +2,18 @@
 <file path=word/document.xml><?xml version="1.0" encoding="utf-8"?>
 <w:document xmlns:wpc="http://schemas.microsoft.com/office/word/2010/wordprocessingCanvas" xmlns:cx="http://schemas.microsoft.com/office/drawing/2014/chartex" xmlns:cx1="http://schemas.microsoft.com/office/drawing/2015/9/8/chartex" xmlns:cx2="http://schemas.microsoft.com/office/drawing/2015/10/21/chartex" xmlns:cx3="http://schemas.microsoft.com/office/drawing/2016/5/9/chartex" xmlns:cx4="http://schemas.microsoft.com/office/drawing/2016/5/10/chartex" xmlns:cx5="http://schemas.microsoft.com/office/drawing/2016/5/11/chartex" xmlns:cx6="http://schemas.microsoft.com/office/drawing/2016/5/12/chartex" xmlns:cx7="http://schemas.microsoft.com/office/drawing/2016/5/13/chartex" xmlns:cx8="http://schemas.microsoft.com/office/drawing/2016/5/14/chartex" xmlns:mc="http://schemas.openxmlformats.org/markup-compatibility/2006" xmlns:aink="http://schemas.microsoft.com/office/drawing/2016/ink" xmlns:am3d="http://schemas.microsoft.com/office/drawing/2017/model3d" xmlns:o="urn:schemas-microsoft-com:office:office" xmlns:oel="http://schemas.microsoft.com/office/2019/extlst" xmlns:r="http://schemas.openxmlformats.org/officeDocument/2006/relationships" xmlns:m="http://schemas.openxmlformats.org/officeDocument/2006/math" xmlns:v="urn:schemas-microsoft-com:vml" xmlns:wp14="http://schemas.microsoft.com/office/word/2010/wordprocessingDrawing" xmlns:wp="http://schemas.openxmlformats.org/drawingml/2006/wordprocessingDrawing" xmlns:w10="urn:schemas-microsoft-com:office:word" xmlns:w="http://schemas.openxmlformats.org/wordprocessingml/2006/main" xmlns:w14="http://schemas.microsoft.com/office/word/2010/wordml" xmlns:w15="http://schemas.microsoft.com/office/word/2012/wordml" xmlns:w16cex="http://schemas.microsoft.com/office/word/2018/wordml/cex" xmlns:w16cid="http://schemas.microsoft.com/office/word/2016/wordml/cid" xmlns:w16="http://schemas.microsoft.com/office/word/2018/wordml" xmlns:w16du="http://schemas.microsoft.com/office/word/2023/wordml/word16du" xmlns:w16sdtdh="http://schemas.microsoft.com/office/word/2020/wordml/sdtdatahash" xmlns:w16sdtfl="http://schemas.microsoft.com/office/word/2024/wordml/sdtformatlock" xmlns:w16se="http://schemas.microsoft.com/office/word/2015/wordml/symex" xmlns:wpg="http://schemas.microsoft.com/office/word/2010/wordprocessingGroup" xmlns:wpi="http://schemas.microsoft.com/office/word/2010/wordprocessingInk" xmlns:wne="http://schemas.microsoft.com/office/word/2006/wordml" xmlns:wps="http://schemas.microsoft.com/office/word/2010/wordprocessingShape" mc:Ignorable="w14 w15 w16se w16cid w16 w16cex w16sdtdh w16sdtfl w16du wp14">
   <w:body>
+    <w:p>
+      <w:r>
+        <w:rPr>
+          <w:b/>
+          <w:bCs/>
+        </w:rPr>
+        <w:t xml:space="preserve">Fecha Límite de entrega: </w:t>
+      </w:r>
+      <w:r>
+        <w:t>domingo 25 de enero, 2026, 23:59:00.</w:t>
+      </w:r>
+    </w:p>
     <w:p>
       <w:r>
         <w:t xml:space="preserve">La secretaría del IES Pío Baroja nos ha entregado un archivo llamado </w:t>
@@ -178,6 +190,7 @@
           <w:sz w:val="27"/>
           <w:szCs w:val="27"/>
         </w:rPr>
+        <w:lastRenderedPageBreak/>
         <w:t>Visualización de Datos</w:t>
       </w:r>
     </w:p>
@@ -194,7 +207,6 @@
           <w:rFonts w:eastAsia="Times New Roman" w:cs="Arial"/>
           <w:szCs w:val="24"/>
         </w:rPr>
-        <w:lastRenderedPageBreak/>
         <w:t xml:space="preserve">Utiliza la librería </w:t>
       </w:r>
       <w:proofErr w:type="spellStart"/>
@@ -431,7 +443,44 @@
         </w:numPr>
       </w:pPr>
       <w:r>
-        <w:t>Debes crear un fichero requirements.txt en el repositorio que incluirá las librerías necesarias para ejecutar el código.</w:t>
+        <w:t>Debes crear un entorno virtual (</w:t>
+      </w:r>
+      <w:proofErr w:type="spellStart"/>
+      <w:r>
+        <w:t>virtualenv</w:t>
+      </w:r>
+      <w:proofErr w:type="spellEnd"/>
+      <w:r>
+        <w:t xml:space="preserve">) con </w:t>
+      </w:r>
+      <w:proofErr w:type="spellStart"/>
+      <w:r>
+        <w:t>venv</w:t>
+      </w:r>
+      <w:proofErr w:type="spellEnd"/>
+      <w:r>
+        <w:t xml:space="preserve"> para la instalación de las librerías incluidas en el </w:t>
+      </w:r>
+      <w:r>
+        <w:t xml:space="preserve">fichero </w:t>
+      </w:r>
+      <w:r>
+        <w:t>requirements.txt</w:t>
+      </w:r>
+      <w:r>
+        <w:t xml:space="preserve"> que se facilita</w:t>
+      </w:r>
+      <w:r>
+        <w:t>.</w:t>
+      </w:r>
+      <w:r>
+        <w:t xml:space="preserve"> *</w:t>
+      </w:r>
+      <w:r>
+        <w:t>Las instrucciones de creación se explican más abajo</w:t>
+      </w:r>
+      <w:r>
+        <w:t>.</w:t>
       </w:r>
     </w:p>
     <w:p>
@@ -443,23 +492,26 @@
         </w:numPr>
       </w:pPr>
       <w:r>
-        <w:t>Debes crear un entorno virtual (</w:t>
+        <w:t xml:space="preserve">Debes crear un fichero README.md donde se reflejen los comandos para crear y activar el </w:t>
       </w:r>
       <w:proofErr w:type="spellStart"/>
+      <w:proofErr w:type="gramStart"/>
       <w:r>
         <w:t>virtualenv</w:t>
       </w:r>
       <w:proofErr w:type="spellEnd"/>
-      <w:r>
-        <w:t xml:space="preserve">) con </w:t>
-      </w:r>
-      <w:proofErr w:type="spellStart"/>
-      <w:r>
-        <w:t>venv</w:t>
-      </w:r>
-      <w:proofErr w:type="spellEnd"/>
-      <w:r>
-        <w:t xml:space="preserve"> para la instalación de las librerías incluidas en el requirements.txt</w:t>
+      <w:proofErr w:type="gramEnd"/>
+      <w:r>
+        <w:t xml:space="preserve"> así como para la instalación de las librerías. Se valorará que el README.md incluya </w:t>
+      </w:r>
+      <w:r>
+        <w:t xml:space="preserve">también </w:t>
+      </w:r>
+      <w:r>
+        <w:t>una breve explicación del código</w:t>
+      </w:r>
+      <w:r>
+        <w:t xml:space="preserve"> de la práctica</w:t>
       </w:r>
       <w:r>
         <w:t>.</w:t>
@@ -474,57 +526,26 @@
         </w:numPr>
       </w:pPr>
       <w:r>
-        <w:t xml:space="preserve">Debes crear un fichero README.md donde se reflejen los comandos para crear y activar el </w:t>
-      </w:r>
-      <w:proofErr w:type="spellStart"/>
-      <w:proofErr w:type="gramStart"/>
-      <w:r>
-        <w:t>virtualenv</w:t>
-      </w:r>
-      <w:proofErr w:type="spellEnd"/>
-      <w:proofErr w:type="gramEnd"/>
-      <w:r>
-        <w:t xml:space="preserve"> así como para la instalación de las librerías. Se valorará que el README.md incluya </w:t>
-      </w:r>
-      <w:r>
-        <w:t xml:space="preserve">también </w:t>
-      </w:r>
-      <w:r>
-        <w:t>una breve explicación del código</w:t>
-      </w:r>
-      <w:r>
-        <w:t xml:space="preserve"> de la práctica</w:t>
-      </w:r>
-      <w:r>
-        <w:t>.</w:t>
+        <w:t xml:space="preserve">El flujo </w:t>
+      </w:r>
+      <w:r>
+        <w:t>principal del código debe estar incluido en un fichero denominado “main.py”. Se valorará el uso de funciones en este archivo para una mayor legibilidad.</w:t>
       </w:r>
     </w:p>
     <w:p>
-      <w:pPr>
-        <w:pStyle w:val="Prrafodelista"/>
-        <w:numPr>
-          <w:ilvl w:val="0"/>
-          <w:numId w:val="20"/>
-        </w:numPr>
-      </w:pPr>
-      <w:r>
-        <w:t xml:space="preserve">El flujo </w:t>
-      </w:r>
-      <w:r>
-        <w:t>principal del código debe estar incluido en un fichero denominado “main.py”. Se valorará el uso de funciones en este archivo para una mayor legibilidad.</w:t>
+      <w:r>
+        <w:t>Ejemplo de jerarquía de ficheros que debes generar en tu repositorio:</w:t>
       </w:r>
     </w:p>
     <w:p>
       <w:r>
-        <w:t>Ejemplo de jerarquía de ficheros que debes generar en tu repositorio:</w:t>
-      </w:r>
-    </w:p>
-    <w:p>
-      <w:r>
+        <w:rPr>
+          <w:noProof/>
+        </w:rPr>
         <w:drawing>
-          <wp:inline distT="0" distB="0" distL="0" distR="0" wp14:anchorId="58A1713B" wp14:editId="22BC22FF">
-            <wp:extent cx="1290541" cy="936885"/>
-            <wp:effectExtent l="0" t="0" r="5080" b="3175"/>
+          <wp:inline distT="0" distB="0" distL="0" distR="0" wp14:anchorId="58A1713B" wp14:editId="01DD3515">
+            <wp:extent cx="1094282" cy="794408"/>
+            <wp:effectExtent l="0" t="0" r="0" b="5715"/>
             <wp:docPr id="458140189" name="Imagen 1"/>
             <wp:cNvGraphicFramePr>
               <a:graphicFrameLocks xmlns:a="http://schemas.openxmlformats.org/drawingml/2006/main" noChangeAspect="1"/>
@@ -545,7 +566,7 @@
                   <pic:spPr>
                     <a:xfrm>
                       <a:off x="0" y="0"/>
-                      <a:ext cx="1321229" cy="959163"/>
+                      <a:ext cx="1125792" cy="817283"/>
                     </a:xfrm>
                     <a:prstGeom prst="rect">
                       <a:avLst/>
@@ -556,6 +577,287 @@
             </a:graphic>
           </wp:inline>
         </w:drawing>
+      </w:r>
+    </w:p>
+    <w:p>
+      <w:pPr>
+        <w:rPr>
+          <w:b/>
+          <w:bCs/>
+        </w:rPr>
+      </w:pPr>
+      <w:r>
+        <w:rPr>
+          <w:b/>
+          <w:bCs/>
+        </w:rPr>
+        <w:lastRenderedPageBreak/>
+        <w:t>*</w:t>
+      </w:r>
+      <w:r>
+        <w:rPr>
+          <w:b/>
+          <w:bCs/>
+        </w:rPr>
+        <w:t>Instrucciones para la creación del entorno virtual:</w:t>
+      </w:r>
+    </w:p>
+    <w:p>
+      <w:r>
+        <w:t>Un entorno virtual (</w:t>
+      </w:r>
+      <w:proofErr w:type="spellStart"/>
+      <w:r>
+        <w:t>venv</w:t>
+      </w:r>
+      <w:proofErr w:type="spellEnd"/>
+      <w:r>
+        <w:t>) es un directorio aislado que contiene una instalación de Python y unas dependencias específicas para un proyecto. Esto evita conflictos entre las librerías de diferentes proyectos.</w:t>
+      </w:r>
+    </w:p>
+    <w:p>
+      <w:r>
+        <w:t>Una vez dentro del directorio del proyecto, crea el entorno virtual:</w:t>
+      </w:r>
+    </w:p>
+    <w:p>
+      <w:r>
+        <w:t xml:space="preserve">    </w:t>
+      </w:r>
+      <w:proofErr w:type="spellStart"/>
+      <w:r>
+        <w:t>python</w:t>
+      </w:r>
+      <w:proofErr w:type="spellEnd"/>
+      <w:r>
+        <w:t xml:space="preserve"> -m </w:t>
+      </w:r>
+      <w:proofErr w:type="spellStart"/>
+      <w:r>
+        <w:t>venv</w:t>
+      </w:r>
+      <w:proofErr w:type="spellEnd"/>
+      <w:r>
+        <w:t xml:space="preserve"> </w:t>
+      </w:r>
+      <w:proofErr w:type="spellStart"/>
+      <w:r>
+        <w:t>practica_diccionarios</w:t>
+      </w:r>
+      <w:proofErr w:type="spellEnd"/>
+    </w:p>
+    <w:p>
+      <w:r>
+        <w:t>La activación varía según el sistema operativo y la terminal que uses:</w:t>
+      </w:r>
+    </w:p>
+    <w:p>
+      <w:r>
+        <w:t xml:space="preserve">    - En macOS y Linux (</w:t>
+      </w:r>
+      <w:proofErr w:type="spellStart"/>
+      <w:r>
+        <w:t>Bash</w:t>
+      </w:r>
+      <w:proofErr w:type="spellEnd"/>
+      <w:r>
+        <w:t>/</w:t>
+      </w:r>
+      <w:proofErr w:type="spellStart"/>
+      <w:r>
+        <w:t>Zsh</w:t>
+      </w:r>
+      <w:proofErr w:type="spellEnd"/>
+      <w:r>
+        <w:t>):</w:t>
+      </w:r>
+    </w:p>
+    <w:p>
+      <w:r>
+        <w:t xml:space="preserve">      </w:t>
+      </w:r>
+      <w:proofErr w:type="spellStart"/>
+      <w:r>
+        <w:t>source</w:t>
+      </w:r>
+      <w:proofErr w:type="spellEnd"/>
+      <w:r>
+        <w:t xml:space="preserve"> </w:t>
+      </w:r>
+      <w:proofErr w:type="spellStart"/>
+      <w:r>
+        <w:t>practica_diccionarios</w:t>
+      </w:r>
+      <w:proofErr w:type="spellEnd"/>
+      <w:r>
+        <w:t>/</w:t>
+      </w:r>
+      <w:proofErr w:type="spellStart"/>
+      <w:r>
+        <w:t>bin</w:t>
+      </w:r>
+      <w:proofErr w:type="spellEnd"/>
+      <w:r>
+        <w:t>/</w:t>
+      </w:r>
+      <w:proofErr w:type="spellStart"/>
+      <w:r>
+        <w:t>activate</w:t>
+      </w:r>
+      <w:proofErr w:type="spellEnd"/>
+    </w:p>
+    <w:p>
+      <w:r>
+        <w:t xml:space="preserve">    - En Windows (</w:t>
+      </w:r>
+      <w:proofErr w:type="spellStart"/>
+      <w:r>
+        <w:t>Command</w:t>
+      </w:r>
+      <w:proofErr w:type="spellEnd"/>
+      <w:r>
+        <w:t xml:space="preserve"> </w:t>
+      </w:r>
+      <w:proofErr w:type="spellStart"/>
+      <w:r>
+        <w:t>Prompt</w:t>
+      </w:r>
+      <w:proofErr w:type="spellEnd"/>
+      <w:r>
+        <w:t xml:space="preserve"> - CMD):</w:t>
+      </w:r>
+    </w:p>
+    <w:p>
+      <w:r>
+        <w:t xml:space="preserve">      </w:t>
+      </w:r>
+      <w:proofErr w:type="spellStart"/>
+      <w:r>
+        <w:t>practica_diccionarios</w:t>
+      </w:r>
+      <w:proofErr w:type="spellEnd"/>
+      <w:r>
+        <w:t>\Scripts\activate.bat</w:t>
+      </w:r>
+    </w:p>
+    <w:p>
+      <w:r>
+        <w:t xml:space="preserve">    - En Windows (PowerShell, terminal por defecto en VS </w:t>
+      </w:r>
+      <w:proofErr w:type="spellStart"/>
+      <w:r>
+        <w:t>Code</w:t>
+      </w:r>
+      <w:proofErr w:type="spellEnd"/>
+      <w:r>
+        <w:t xml:space="preserve"> o </w:t>
+      </w:r>
+      <w:proofErr w:type="spellStart"/>
+      <w:r>
+        <w:t>PyCharm</w:t>
+      </w:r>
+      <w:proofErr w:type="spellEnd"/>
+      <w:r>
+        <w:t>):</w:t>
+      </w:r>
+    </w:p>
+    <w:p>
+      <w:r>
+        <w:t xml:space="preserve">      .\</w:t>
+      </w:r>
+      <w:proofErr w:type="spellStart"/>
+      <w:r>
+        <w:t>practica_diccionarios</w:t>
+      </w:r>
+      <w:proofErr w:type="spellEnd"/>
+      <w:r>
+        <w:t>\Scripts\Activate.ps1</w:t>
+      </w:r>
+    </w:p>
+    <w:p>
+      <w:r>
+        <w:t>Si al ejecutar este comando recibes un error sobre que la ejecución de scripts está deshabilitada, abre una nueva terminal de PowerShell y ejecuta lo siguiente (solo necesitas hacerlo una vez en tu equipo):</w:t>
+      </w:r>
+    </w:p>
+    <w:p>
+      <w:r>
+        <w:t xml:space="preserve">      &gt; Set-</w:t>
+      </w:r>
+      <w:proofErr w:type="spellStart"/>
+      <w:r>
+        <w:t>ExecutionPolicy</w:t>
+      </w:r>
+      <w:proofErr w:type="spellEnd"/>
+      <w:r>
+        <w:t xml:space="preserve"> -</w:t>
+      </w:r>
+      <w:proofErr w:type="spellStart"/>
+      <w:r>
+        <w:t>ExecutionPolicy</w:t>
+      </w:r>
+      <w:proofErr w:type="spellEnd"/>
+      <w:r>
+        <w:t xml:space="preserve"> </w:t>
+      </w:r>
+      <w:proofErr w:type="spellStart"/>
+      <w:r>
+        <w:t>RemoteSigned</w:t>
+      </w:r>
+      <w:proofErr w:type="spellEnd"/>
+      <w:r>
+        <w:t xml:space="preserve"> -</w:t>
+      </w:r>
+      <w:proofErr w:type="spellStart"/>
+      <w:r>
+        <w:t>Scope</w:t>
+      </w:r>
+      <w:proofErr w:type="spellEnd"/>
+      <w:r>
+        <w:t xml:space="preserve"> </w:t>
+      </w:r>
+      <w:proofErr w:type="spellStart"/>
+      <w:r>
+        <w:t>CurrentUser</w:t>
+      </w:r>
+      <w:proofErr w:type="spellEnd"/>
+    </w:p>
+    <w:p>
+      <w:r>
+        <w:t xml:space="preserve">      &gt; Confirma la acción con `S` o `Y` y vuelve a intentar la activación.</w:t>
+      </w:r>
+    </w:p>
+    <w:p>
+      <w:r>
+        <w:t>Con el entorno activado, instala las librerías necesarias.</w:t>
+      </w:r>
+    </w:p>
+    <w:p>
+      <w:r>
+        <w:t xml:space="preserve">    </w:t>
+      </w:r>
+      <w:proofErr w:type="spellStart"/>
+      <w:r>
+        <w:t>python</w:t>
+      </w:r>
+      <w:proofErr w:type="spellEnd"/>
+      <w:r>
+        <w:t xml:space="preserve"> -m </w:t>
+      </w:r>
+      <w:proofErr w:type="spellStart"/>
+      <w:r>
+        <w:t>pip</w:t>
+      </w:r>
+      <w:proofErr w:type="spellEnd"/>
+      <w:r>
+        <w:t xml:space="preserve"> </w:t>
+      </w:r>
+      <w:proofErr w:type="spellStart"/>
+      <w:r>
+        <w:t>install</w:t>
+      </w:r>
+      <w:proofErr w:type="spellEnd"/>
+      <w:r>
+        <w:t xml:space="preserve"> -r requirements.txt</w:t>
       </w:r>
     </w:p>
     <w:sectPr>

</xml_diff>